<commit_message>
Alteração do protótipo e diagrama do caso de uso 17. Inclusão dos arquivos do caso de uso 17.
</commit_message>
<xml_diff>
--- a/4.3 Caso de Uso - UC-17 Cadastrar receita.docx
+++ b/4.3 Caso de Uso - UC-17 Cadastrar receita.docx
@@ -468,7 +468,23 @@
                 <w:sz w:val="20"/>
                 <w:szCs w:val="20"/>
               </w:rPr>
-              <w:t>Sistema exibe tela inicial.</w:t>
+              <w:t xml:space="preserve">Sistema exibe a tela </w:t>
+            </w:r>
+            <w:r>
+              <w:rPr>
+                <w:rFonts w:ascii="Tahoma" w:hAnsi="Tahoma" w:cs="Tahoma"/>
+                <w:sz w:val="20"/>
+                <w:szCs w:val="20"/>
+              </w:rPr>
+              <w:t xml:space="preserve">inicial </w:t>
+            </w:r>
+            <w:r>
+              <w:rPr>
+                <w:rFonts w:ascii="Tahoma" w:hAnsi="Tahoma" w:cs="Tahoma"/>
+                <w:sz w:val="20"/>
+                <w:szCs w:val="20"/>
+              </w:rPr>
+              <w:t>do painel administrativo.</w:t>
             </w:r>
           </w:p>
           <w:p>
@@ -482,49 +498,67 @@
               <w:jc w:val="both"/>
               <w:rPr>
                 <w:rFonts w:ascii="Tahoma" w:hAnsi="Tahoma" w:cs="Tahoma"/>
-                <w:sz w:val="20"/>
-                <w:szCs w:val="20"/>
-              </w:rPr>
-            </w:pPr>
-            <w:r>
-              <w:rPr>
-                <w:rFonts w:ascii="Tahoma" w:hAnsi="Tahoma" w:cs="Tahoma"/>
-                <w:sz w:val="20"/>
-                <w:szCs w:val="20"/>
-              </w:rPr>
-              <w:t>A</w:t>
-            </w:r>
-            <w:r>
-              <w:rPr>
-                <w:rFonts w:ascii="Tahoma" w:hAnsi="Tahoma" w:cs="Tahoma"/>
-                <w:sz w:val="20"/>
-                <w:szCs w:val="20"/>
-              </w:rPr>
-              <w:t>tor</w:t>
-            </w:r>
-            <w:r>
-              <w:rPr>
-                <w:rFonts w:ascii="Tahoma" w:hAnsi="Tahoma" w:cs="Tahoma"/>
-                <w:sz w:val="20"/>
-                <w:szCs w:val="20"/>
-              </w:rPr>
-              <w:t xml:space="preserve"> </w:t>
-            </w:r>
-            <w:r>
-              <w:rPr>
-                <w:rFonts w:ascii="Tahoma" w:hAnsi="Tahoma" w:cs="Tahoma"/>
-                <w:sz w:val="20"/>
-                <w:szCs w:val="20"/>
-              </w:rPr>
-              <w:t xml:space="preserve">clica em </w:t>
-            </w:r>
-            <w:r>
-              <w:rPr>
-                <w:rFonts w:ascii="Tahoma" w:hAnsi="Tahoma" w:cs="Tahoma"/>
-                <w:sz w:val="20"/>
-                <w:szCs w:val="20"/>
-              </w:rPr>
-              <w:t>cadastrar.</w:t>
+                <w:color w:val="000000" w:themeColor="text1"/>
+                <w:sz w:val="20"/>
+                <w:szCs w:val="20"/>
+              </w:rPr>
+            </w:pPr>
+            <w:r>
+              <w:rPr>
+                <w:rFonts w:ascii="Tahoma" w:hAnsi="Tahoma" w:cs="Tahoma"/>
+                <w:color w:val="000000" w:themeColor="text1"/>
+                <w:sz w:val="20"/>
+                <w:szCs w:val="20"/>
+              </w:rPr>
+              <w:t>Ator</w:t>
+            </w:r>
+            <w:r>
+              <w:rPr>
+                <w:rFonts w:ascii="Tahoma" w:hAnsi="Tahoma" w:cs="Tahoma"/>
+                <w:color w:val="000000" w:themeColor="text1"/>
+                <w:sz w:val="20"/>
+                <w:szCs w:val="20"/>
+              </w:rPr>
+              <w:t xml:space="preserve"> seleciona o menu</w:t>
+            </w:r>
+            <w:r>
+              <w:rPr>
+                <w:rFonts w:ascii="Tahoma" w:hAnsi="Tahoma" w:cs="Tahoma"/>
+                <w:color w:val="000000" w:themeColor="text1"/>
+                <w:sz w:val="20"/>
+                <w:szCs w:val="20"/>
+              </w:rPr>
+              <w:t xml:space="preserve"> Receita </w:t>
+            </w:r>
+            <w:r>
+              <w:rPr>
+                <w:rFonts w:ascii="Arial" w:hAnsi="Arial" w:cs="Arial"/>
+                <w:color w:val="000000"/>
+                <w:sz w:val="20"/>
+                <w:szCs w:val="20"/>
+                <w:shd w:val="clear" w:color="auto" w:fill="FFFFFF"/>
+              </w:rPr>
+              <w:t>→</w:t>
+            </w:r>
+            <w:r>
+              <w:rPr>
+                <w:rFonts w:ascii="Tahoma" w:hAnsi="Tahoma" w:cs="Tahoma"/>
+                <w:color w:val="000000"/>
+                <w:sz w:val="20"/>
+                <w:szCs w:val="20"/>
+                <w:shd w:val="clear" w:color="auto" w:fill="FFFFFF"/>
+              </w:rPr>
+              <w:t xml:space="preserve"> Cadastrar</w:t>
+            </w:r>
+            <w:r>
+              <w:rPr>
+                <w:rFonts w:ascii="Tahoma" w:hAnsi="Tahoma" w:cs="Tahoma"/>
+                <w:color w:val="000000"/>
+                <w:sz w:val="20"/>
+                <w:szCs w:val="20"/>
+                <w:shd w:val="clear" w:color="auto" w:fill="FFFFFF"/>
+              </w:rPr>
+              <w:t>.</w:t>
             </w:r>
           </w:p>
           <w:p>
@@ -538,17 +572,46 @@
               <w:jc w:val="both"/>
               <w:rPr>
                 <w:rFonts w:ascii="Tahoma" w:hAnsi="Tahoma" w:cs="Tahoma"/>
-                <w:sz w:val="20"/>
-                <w:szCs w:val="20"/>
-              </w:rPr>
-            </w:pPr>
-            <w:r>
-              <w:rPr>
-                <w:rFonts w:ascii="Tahoma" w:hAnsi="Tahoma" w:cs="Tahoma"/>
-                <w:sz w:val="20"/>
-                <w:szCs w:val="20"/>
-              </w:rPr>
-              <w:t>Sistema exibe tela do menu cadastrar.</w:t>
+                <w:color w:val="000000" w:themeColor="text1"/>
+                <w:sz w:val="20"/>
+                <w:szCs w:val="20"/>
+              </w:rPr>
+            </w:pPr>
+            <w:r>
+              <w:rPr>
+                <w:rFonts w:ascii="Tahoma" w:hAnsi="Tahoma" w:cs="Tahoma"/>
+                <w:color w:val="000000" w:themeColor="text1"/>
+                <w:sz w:val="20"/>
+                <w:szCs w:val="20"/>
+              </w:rPr>
+              <w:t>Sistema exibe</w:t>
+            </w:r>
+            <w:r>
+              <w:rPr>
+                <w:rFonts w:ascii="Tahoma" w:hAnsi="Tahoma" w:cs="Tahoma"/>
+                <w:color w:val="000000" w:themeColor="text1"/>
+                <w:sz w:val="20"/>
+                <w:szCs w:val="20"/>
+              </w:rPr>
+              <w:t xml:space="preserve"> a</w:t>
+            </w:r>
+            <w:r>
+              <w:rPr>
+                <w:rFonts w:ascii="Tahoma" w:hAnsi="Tahoma" w:cs="Tahoma"/>
+                <w:color w:val="000000" w:themeColor="text1"/>
+                <w:sz w:val="20"/>
+                <w:szCs w:val="20"/>
+              </w:rPr>
+              <w:t xml:space="preserve"> tela de cadastro de </w:t>
+            </w:r>
+            <w:r>
+              <w:rPr>
+                <w:rFonts w:ascii="Tahoma" w:hAnsi="Tahoma" w:cs="Tahoma"/>
+                <w:color w:val="000000" w:themeColor="text1"/>
+                <w:sz w:val="20"/>
+                <w:szCs w:val="20"/>
+              </w:rPr>
+              <w:t>receita. [3.1]</w:t>
             </w:r>
           </w:p>
           <w:p>
@@ -562,17 +625,28 @@
               <w:jc w:val="both"/>
               <w:rPr>
                 <w:rFonts w:ascii="Tahoma" w:hAnsi="Tahoma" w:cs="Tahoma"/>
-                <w:sz w:val="20"/>
-                <w:szCs w:val="20"/>
-              </w:rPr>
-            </w:pPr>
-            <w:r>
-              <w:rPr>
-                <w:rFonts w:ascii="Tahoma" w:hAnsi="Tahoma" w:cs="Tahoma"/>
-                <w:sz w:val="20"/>
-                <w:szCs w:val="20"/>
-              </w:rPr>
-              <w:t>Ator clica em receita.</w:t>
+                <w:color w:val="000000" w:themeColor="text1"/>
+                <w:sz w:val="20"/>
+                <w:szCs w:val="20"/>
+              </w:rPr>
+            </w:pPr>
+            <w:r>
+              <w:rPr>
+                <w:rFonts w:ascii="Tahoma" w:hAnsi="Tahoma" w:cs="Tahoma"/>
+                <w:color w:val="000000" w:themeColor="text1"/>
+                <w:sz w:val="20"/>
+                <w:szCs w:val="20"/>
+              </w:rPr>
+              <w:t>Ator preenche os campos</w:t>
+            </w:r>
+            <w:r>
+              <w:rPr>
+                <w:rFonts w:ascii="Tahoma" w:hAnsi="Tahoma" w:cs="Tahoma"/>
+                <w:color w:val="000000" w:themeColor="text1"/>
+                <w:sz w:val="20"/>
+                <w:szCs w:val="20"/>
+              </w:rPr>
+              <w:t xml:space="preserve"> requisitados.</w:t>
             </w:r>
           </w:p>
           <w:p>
@@ -586,17 +660,19 @@
               <w:jc w:val="both"/>
               <w:rPr>
                 <w:rFonts w:ascii="Tahoma" w:hAnsi="Tahoma" w:cs="Tahoma"/>
-                <w:sz w:val="20"/>
-                <w:szCs w:val="20"/>
-              </w:rPr>
-            </w:pPr>
-            <w:r>
-              <w:rPr>
-                <w:rFonts w:ascii="Tahoma" w:hAnsi="Tahoma" w:cs="Tahoma"/>
-                <w:sz w:val="20"/>
-                <w:szCs w:val="20"/>
-              </w:rPr>
-              <w:t>Sistema exibe tela de cadastro de receita.</w:t>
+                <w:color w:val="000000" w:themeColor="text1"/>
+                <w:sz w:val="20"/>
+                <w:szCs w:val="20"/>
+              </w:rPr>
+            </w:pPr>
+            <w:r>
+              <w:rPr>
+                <w:rFonts w:ascii="Tahoma" w:hAnsi="Tahoma" w:cs="Tahoma"/>
+                <w:color w:val="000000" w:themeColor="text1"/>
+                <w:sz w:val="20"/>
+                <w:szCs w:val="20"/>
+              </w:rPr>
+              <w:t>Ator clica no botão máquinas.</w:t>
             </w:r>
           </w:p>
           <w:p>
@@ -610,17 +686,19 @@
               <w:jc w:val="both"/>
               <w:rPr>
                 <w:rFonts w:ascii="Tahoma" w:hAnsi="Tahoma" w:cs="Tahoma"/>
-                <w:sz w:val="20"/>
-                <w:szCs w:val="20"/>
-              </w:rPr>
-            </w:pPr>
-            <w:r>
-              <w:rPr>
-                <w:rFonts w:ascii="Tahoma" w:hAnsi="Tahoma" w:cs="Tahoma"/>
-                <w:sz w:val="20"/>
-                <w:szCs w:val="20"/>
-              </w:rPr>
-              <w:t>Ator insere dados.</w:t>
+                <w:color w:val="000000" w:themeColor="text1"/>
+                <w:sz w:val="20"/>
+                <w:szCs w:val="20"/>
+              </w:rPr>
+            </w:pPr>
+            <w:r>
+              <w:rPr>
+                <w:rFonts w:ascii="Tahoma" w:hAnsi="Tahoma" w:cs="Tahoma"/>
+                <w:color w:val="000000" w:themeColor="text1"/>
+                <w:sz w:val="20"/>
+                <w:szCs w:val="20"/>
+              </w:rPr>
+              <w:t>Sistema exibe pop-up de busca de máquinas.</w:t>
             </w:r>
           </w:p>
           <w:p>
@@ -634,17 +712,19 @@
               <w:jc w:val="both"/>
               <w:rPr>
                 <w:rFonts w:ascii="Tahoma" w:hAnsi="Tahoma" w:cs="Tahoma"/>
-                <w:sz w:val="20"/>
-                <w:szCs w:val="20"/>
-              </w:rPr>
-            </w:pPr>
-            <w:r>
-              <w:rPr>
-                <w:rFonts w:ascii="Tahoma" w:hAnsi="Tahoma" w:cs="Tahoma"/>
-                <w:sz w:val="20"/>
-                <w:szCs w:val="20"/>
-              </w:rPr>
-              <w:t>Ator clica na lupa de pesquisa de máquina.</w:t>
+                <w:color w:val="000000" w:themeColor="text1"/>
+                <w:sz w:val="20"/>
+                <w:szCs w:val="20"/>
+              </w:rPr>
+            </w:pPr>
+            <w:r>
+              <w:rPr>
+                <w:rFonts w:ascii="Tahoma" w:hAnsi="Tahoma" w:cs="Tahoma"/>
+                <w:color w:val="000000" w:themeColor="text1"/>
+                <w:sz w:val="20"/>
+                <w:szCs w:val="20"/>
+              </w:rPr>
+              <w:t>Ator informa os filtros desejados.</w:t>
             </w:r>
           </w:p>
           <w:p>
@@ -658,17 +738,19 @@
               <w:jc w:val="both"/>
               <w:rPr>
                 <w:rFonts w:ascii="Tahoma" w:hAnsi="Tahoma" w:cs="Tahoma"/>
-                <w:sz w:val="20"/>
-                <w:szCs w:val="20"/>
-              </w:rPr>
-            </w:pPr>
-            <w:r>
-              <w:rPr>
-                <w:rFonts w:ascii="Tahoma" w:hAnsi="Tahoma" w:cs="Tahoma"/>
-                <w:sz w:val="20"/>
-                <w:szCs w:val="20"/>
-              </w:rPr>
-              <w:t>Sistema exibe tela de pesquisa de máquina</w:t>
+                <w:color w:val="000000" w:themeColor="text1"/>
+                <w:sz w:val="20"/>
+                <w:szCs w:val="20"/>
+              </w:rPr>
+            </w:pPr>
+            <w:r>
+              <w:rPr>
+                <w:rFonts w:ascii="Tahoma" w:hAnsi="Tahoma" w:cs="Tahoma"/>
+                <w:color w:val="000000" w:themeColor="text1"/>
+                <w:sz w:val="20"/>
+                <w:szCs w:val="20"/>
+              </w:rPr>
+              <w:t>Ator clica em pesquisar.</w:t>
             </w:r>
           </w:p>
           <w:p>
@@ -682,17 +764,19 @@
               <w:jc w:val="both"/>
               <w:rPr>
                 <w:rFonts w:ascii="Tahoma" w:hAnsi="Tahoma" w:cs="Tahoma"/>
-                <w:sz w:val="20"/>
-                <w:szCs w:val="20"/>
-              </w:rPr>
-            </w:pPr>
-            <w:r>
-              <w:rPr>
-                <w:rFonts w:ascii="Tahoma" w:hAnsi="Tahoma" w:cs="Tahoma"/>
-                <w:sz w:val="20"/>
-                <w:szCs w:val="20"/>
-              </w:rPr>
-              <w:t>Ator seleciona a máquina desejada e clica em selecionar máquina.</w:t>
+                <w:color w:val="000000" w:themeColor="text1"/>
+                <w:sz w:val="20"/>
+                <w:szCs w:val="20"/>
+              </w:rPr>
+            </w:pPr>
+            <w:r>
+              <w:rPr>
+                <w:rFonts w:ascii="Tahoma" w:hAnsi="Tahoma" w:cs="Tahoma"/>
+                <w:color w:val="000000" w:themeColor="text1"/>
+                <w:sz w:val="20"/>
+                <w:szCs w:val="20"/>
+              </w:rPr>
+              <w:t>Sistema realiza a busca e retorna a listagem dos registros encontrados.</w:t>
             </w:r>
           </w:p>
           <w:p>
@@ -706,17 +790,19 @@
               <w:jc w:val="both"/>
               <w:rPr>
                 <w:rFonts w:ascii="Tahoma" w:hAnsi="Tahoma" w:cs="Tahoma"/>
-                <w:sz w:val="20"/>
-                <w:szCs w:val="20"/>
-              </w:rPr>
-            </w:pPr>
-            <w:r>
-              <w:rPr>
-                <w:rFonts w:ascii="Tahoma" w:hAnsi="Tahoma" w:cs="Tahoma"/>
-                <w:sz w:val="20"/>
-                <w:szCs w:val="20"/>
-              </w:rPr>
-              <w:t>Ator clica em cadastrar.</w:t>
+                <w:color w:val="000000" w:themeColor="text1"/>
+                <w:sz w:val="20"/>
+                <w:szCs w:val="20"/>
+              </w:rPr>
+            </w:pPr>
+            <w:r>
+              <w:rPr>
+                <w:rFonts w:ascii="Tahoma" w:hAnsi="Tahoma" w:cs="Tahoma"/>
+                <w:color w:val="000000" w:themeColor="text1"/>
+                <w:sz w:val="20"/>
+                <w:szCs w:val="20"/>
+              </w:rPr>
+              <w:t>Ator clica sob um registro dentre a listagem fornecida no passo anterior.</w:t>
             </w:r>
           </w:p>
           <w:p>
@@ -730,25 +816,37 @@
               <w:jc w:val="both"/>
               <w:rPr>
                 <w:rFonts w:ascii="Tahoma" w:hAnsi="Tahoma" w:cs="Tahoma"/>
-                <w:sz w:val="20"/>
-                <w:szCs w:val="20"/>
-              </w:rPr>
-            </w:pPr>
-            <w:r>
-              <w:rPr>
-                <w:rFonts w:ascii="Tahoma" w:hAnsi="Tahoma" w:cs="Tahoma"/>
-                <w:sz w:val="20"/>
-                <w:szCs w:val="20"/>
-              </w:rPr>
-              <w:t>Sistema valida os dados inseridos pelo ator.</w:t>
-            </w:r>
-            <w:r>
-              <w:rPr>
-                <w:rFonts w:ascii="Tahoma" w:hAnsi="Tahoma" w:cs="Tahoma"/>
-                <w:sz w:val="20"/>
-                <w:szCs w:val="20"/>
-              </w:rPr>
-              <w:t xml:space="preserve"> [11.1]</w:t>
+                <w:color w:val="000000" w:themeColor="text1"/>
+                <w:sz w:val="20"/>
+                <w:szCs w:val="20"/>
+              </w:rPr>
+            </w:pPr>
+            <w:r>
+              <w:rPr>
+                <w:rFonts w:ascii="Tahoma" w:hAnsi="Tahoma" w:cs="Tahoma"/>
+                <w:color w:val="000000" w:themeColor="text1"/>
+                <w:sz w:val="20"/>
+                <w:szCs w:val="20"/>
+              </w:rPr>
+              <w:t xml:space="preserve">Ator clica </w:t>
+            </w:r>
+            <w:r>
+              <w:rPr>
+                <w:rFonts w:ascii="Tahoma" w:hAnsi="Tahoma" w:cs="Tahoma"/>
+                <w:color w:val="000000" w:themeColor="text1"/>
+                <w:sz w:val="20"/>
+                <w:szCs w:val="20"/>
+              </w:rPr>
+              <w:t>no botão</w:t>
+            </w:r>
+            <w:r>
+              <w:rPr>
+                <w:rFonts w:ascii="Tahoma" w:hAnsi="Tahoma" w:cs="Tahoma"/>
+                <w:color w:val="000000" w:themeColor="text1"/>
+                <w:sz w:val="20"/>
+                <w:szCs w:val="20"/>
+              </w:rPr>
+              <w:t xml:space="preserve"> selecionar máquina.</w:t>
             </w:r>
           </w:p>
           <w:p>
@@ -762,17 +860,19 @@
               <w:jc w:val="both"/>
               <w:rPr>
                 <w:rFonts w:ascii="Tahoma" w:hAnsi="Tahoma" w:cs="Tahoma"/>
-                <w:sz w:val="20"/>
-                <w:szCs w:val="20"/>
-              </w:rPr>
-            </w:pPr>
-            <w:r>
-              <w:rPr>
-                <w:rFonts w:ascii="Tahoma" w:hAnsi="Tahoma" w:cs="Tahoma"/>
-                <w:sz w:val="20"/>
-                <w:szCs w:val="20"/>
-              </w:rPr>
-              <w:t>Sistema registra a receita no banco de dados.</w:t>
+                <w:color w:val="000000" w:themeColor="text1"/>
+                <w:sz w:val="20"/>
+                <w:szCs w:val="20"/>
+              </w:rPr>
+            </w:pPr>
+            <w:r>
+              <w:rPr>
+                <w:rFonts w:ascii="Tahoma" w:hAnsi="Tahoma" w:cs="Tahoma"/>
+                <w:color w:val="000000" w:themeColor="text1"/>
+                <w:sz w:val="20"/>
+                <w:szCs w:val="20"/>
+              </w:rPr>
+              <w:t>Sistema fecha o pop-up e preenche os campos da máquina de acordo com os dados do registro selecionado pelo ator no passo anterior. [12.1]</w:t>
             </w:r>
           </w:p>
           <w:p>
@@ -786,17 +886,28 @@
               <w:jc w:val="both"/>
               <w:rPr>
                 <w:rFonts w:ascii="Tahoma" w:hAnsi="Tahoma" w:cs="Tahoma"/>
-                <w:sz w:val="20"/>
-                <w:szCs w:val="20"/>
-              </w:rPr>
-            </w:pPr>
-            <w:r>
-              <w:rPr>
-                <w:rFonts w:ascii="Tahoma" w:hAnsi="Tahoma" w:cs="Tahoma"/>
-                <w:sz w:val="20"/>
-                <w:szCs w:val="20"/>
-              </w:rPr>
-              <w:t>Sistema exibe tela informando que a receita foi cadastrada com sucesso.</w:t>
+                <w:color w:val="000000" w:themeColor="text1"/>
+                <w:sz w:val="20"/>
+                <w:szCs w:val="20"/>
+              </w:rPr>
+            </w:pPr>
+            <w:r>
+              <w:rPr>
+                <w:rFonts w:ascii="Tahoma" w:hAnsi="Tahoma" w:cs="Tahoma"/>
+                <w:color w:val="000000" w:themeColor="text1"/>
+                <w:sz w:val="20"/>
+                <w:szCs w:val="20"/>
+              </w:rPr>
+              <w:t>Ator</w:t>
+            </w:r>
+            <w:r>
+              <w:rPr>
+                <w:rFonts w:ascii="Tahoma" w:hAnsi="Tahoma" w:cs="Tahoma"/>
+                <w:color w:val="000000" w:themeColor="text1"/>
+                <w:sz w:val="20"/>
+                <w:szCs w:val="20"/>
+              </w:rPr>
+              <w:t xml:space="preserve"> clica em cadastrar.</w:t>
             </w:r>
           </w:p>
           <w:p>
@@ -810,17 +921,161 @@
               <w:jc w:val="both"/>
               <w:rPr>
                 <w:rFonts w:ascii="Tahoma" w:hAnsi="Tahoma" w:cs="Tahoma"/>
-                <w:sz w:val="20"/>
-                <w:szCs w:val="20"/>
-              </w:rPr>
-            </w:pPr>
-            <w:r>
-              <w:rPr>
-                <w:rFonts w:ascii="Tahoma" w:hAnsi="Tahoma" w:cs="Tahoma"/>
-                <w:sz w:val="20"/>
-                <w:szCs w:val="20"/>
-              </w:rPr>
-              <w:t>Fim do caso de uso.</w:t>
+                <w:color w:val="000000" w:themeColor="text1"/>
+                <w:sz w:val="20"/>
+                <w:szCs w:val="20"/>
+              </w:rPr>
+            </w:pPr>
+            <w:r>
+              <w:rPr>
+                <w:rFonts w:ascii="Tahoma" w:hAnsi="Tahoma" w:cs="Tahoma"/>
+                <w:color w:val="000000" w:themeColor="text1"/>
+                <w:sz w:val="20"/>
+                <w:szCs w:val="20"/>
+              </w:rPr>
+              <w:t>Sistema valida os dados informados</w:t>
+            </w:r>
+            <w:r>
+              <w:rPr>
+                <w:rFonts w:ascii="Tahoma" w:hAnsi="Tahoma" w:cs="Tahoma"/>
+                <w:color w:val="000000" w:themeColor="text1"/>
+                <w:sz w:val="20"/>
+                <w:szCs w:val="20"/>
+              </w:rPr>
+              <w:t>.</w:t>
+            </w:r>
+            <w:r>
+              <w:rPr>
+                <w:rFonts w:ascii="Tahoma" w:hAnsi="Tahoma" w:cs="Tahoma"/>
+                <w:color w:val="000000" w:themeColor="text1"/>
+                <w:sz w:val="20"/>
+                <w:szCs w:val="20"/>
+              </w:rPr>
+              <w:t xml:space="preserve"> [</w:t>
+            </w:r>
+            <w:r>
+              <w:rPr>
+                <w:rFonts w:ascii="Tahoma" w:hAnsi="Tahoma" w:cs="Tahoma"/>
+                <w:color w:val="000000" w:themeColor="text1"/>
+                <w:sz w:val="20"/>
+                <w:szCs w:val="20"/>
+              </w:rPr>
+              <w:t>14</w:t>
+            </w:r>
+            <w:r>
+              <w:rPr>
+                <w:rFonts w:ascii="Tahoma" w:hAnsi="Tahoma" w:cs="Tahoma"/>
+                <w:color w:val="000000" w:themeColor="text1"/>
+                <w:sz w:val="20"/>
+                <w:szCs w:val="20"/>
+              </w:rPr>
+              <w:t>.1] e [</w:t>
+            </w:r>
+            <w:r>
+              <w:rPr>
+                <w:rFonts w:ascii="Tahoma" w:hAnsi="Tahoma" w:cs="Tahoma"/>
+                <w:color w:val="000000" w:themeColor="text1"/>
+                <w:sz w:val="20"/>
+                <w:szCs w:val="20"/>
+              </w:rPr>
+              <w:t>14</w:t>
+            </w:r>
+            <w:r>
+              <w:rPr>
+                <w:rFonts w:ascii="Tahoma" w:hAnsi="Tahoma" w:cs="Tahoma"/>
+                <w:color w:val="000000" w:themeColor="text1"/>
+                <w:sz w:val="20"/>
+                <w:szCs w:val="20"/>
+              </w:rPr>
+              <w:t>.2]</w:t>
+            </w:r>
+          </w:p>
+          <w:p>
+            <w:pPr>
+              <w:pStyle w:val="Cabealho"/>
+              <w:numPr>
+                <w:ilvl w:val="0"/>
+                <w:numId w:val="2"/>
+              </w:numPr>
+              <w:spacing w:line="276" w:lineRule="auto"/>
+              <w:jc w:val="both"/>
+              <w:rPr>
+                <w:rFonts w:ascii="Tahoma" w:hAnsi="Tahoma" w:cs="Tahoma"/>
+                <w:color w:val="000000" w:themeColor="text1"/>
+                <w:sz w:val="20"/>
+                <w:szCs w:val="20"/>
+              </w:rPr>
+            </w:pPr>
+            <w:r>
+              <w:rPr>
+                <w:rFonts w:ascii="Tahoma" w:hAnsi="Tahoma" w:cs="Tahoma"/>
+                <w:color w:val="000000" w:themeColor="text1"/>
+                <w:sz w:val="20"/>
+                <w:szCs w:val="20"/>
+              </w:rPr>
+              <w:t>Sistema salva as informações</w:t>
+            </w:r>
+            <w:r>
+              <w:rPr>
+                <w:rFonts w:ascii="Tahoma" w:hAnsi="Tahoma" w:cs="Tahoma"/>
+                <w:color w:val="000000" w:themeColor="text1"/>
+                <w:sz w:val="20"/>
+                <w:szCs w:val="20"/>
+              </w:rPr>
+              <w:t>. [15.1]</w:t>
+            </w:r>
+          </w:p>
+          <w:p>
+            <w:pPr>
+              <w:pStyle w:val="Cabealho"/>
+              <w:numPr>
+                <w:ilvl w:val="0"/>
+                <w:numId w:val="2"/>
+              </w:numPr>
+              <w:spacing w:line="276" w:lineRule="auto"/>
+              <w:jc w:val="both"/>
+              <w:rPr>
+                <w:rFonts w:ascii="Tahoma" w:hAnsi="Tahoma" w:cs="Tahoma"/>
+                <w:color w:val="000000" w:themeColor="text1"/>
+                <w:sz w:val="20"/>
+                <w:szCs w:val="20"/>
+              </w:rPr>
+            </w:pPr>
+            <w:r>
+              <w:rPr>
+                <w:rFonts w:ascii="Tahoma" w:hAnsi="Tahoma" w:cs="Tahoma"/>
+                <w:color w:val="000000" w:themeColor="text1"/>
+                <w:sz w:val="20"/>
+                <w:szCs w:val="20"/>
+              </w:rPr>
+              <w:t xml:space="preserve">Sistema exibe mensagem </w:t>
+            </w:r>
+            <w:r>
+              <w:rPr>
+                <w:rFonts w:ascii="Tahoma" w:hAnsi="Tahoma" w:cs="Tahoma"/>
+                <w:color w:val="000000" w:themeColor="text1"/>
+                <w:sz w:val="20"/>
+                <w:szCs w:val="20"/>
+              </w:rPr>
+              <w:t>notificando</w:t>
+            </w:r>
+            <w:r>
+              <w:rPr>
+                <w:rFonts w:ascii="Tahoma" w:hAnsi="Tahoma" w:cs="Tahoma"/>
+                <w:color w:val="000000" w:themeColor="text1"/>
+                <w:sz w:val="20"/>
+                <w:szCs w:val="20"/>
+              </w:rPr>
+              <w:t xml:space="preserve"> que o cadastro foi realizado com sucesso</w:t>
+            </w:r>
+            <w:r>
+              <w:rPr>
+                <w:rFonts w:ascii="Tahoma" w:hAnsi="Tahoma" w:cs="Tahoma"/>
+                <w:color w:val="000000" w:themeColor="text1"/>
+                <w:sz w:val="20"/>
+                <w:szCs w:val="20"/>
+              </w:rPr>
+              <w:t>.</w:t>
             </w:r>
           </w:p>
           <w:p>
@@ -929,7 +1184,7 @@
                 <w:szCs w:val="20"/>
                 <w:u w:val="single"/>
               </w:rPr>
-              <w:t>11</w:t>
+              <w:t>3.</w:t>
             </w:r>
             <w:r>
               <w:rPr>
@@ -940,7 +1195,283 @@
                 <w:szCs w:val="20"/>
                 <w:u w:val="single"/>
               </w:rPr>
-              <w:t>.1. Dados inseridos inválidos</w:t>
+              <w:t xml:space="preserve">1. </w:t>
+            </w:r>
+            <w:r>
+              <w:rPr>
+                <w:rFonts w:ascii="Tahoma" w:hAnsi="Tahoma" w:cs="Tahoma"/>
+                <w:b/>
+                <w:color w:val="000000" w:themeColor="text1"/>
+                <w:sz w:val="20"/>
+                <w:szCs w:val="20"/>
+                <w:u w:val="single"/>
+              </w:rPr>
+              <w:t>Ator clica no botão cancelar</w:t>
+            </w:r>
+          </w:p>
+          <w:p>
+            <w:pPr>
+              <w:numPr>
+                <w:ilvl w:val="0"/>
+                <w:numId w:val="16"/>
+              </w:numPr>
+              <w:spacing w:after="0" w:line="240" w:lineRule="auto"/>
+              <w:jc w:val="both"/>
+              <w:rPr>
+                <w:rFonts w:ascii="Tahoma" w:hAnsi="Tahoma" w:cs="Tahoma"/>
+                <w:color w:val="000000" w:themeColor="text1"/>
+                <w:sz w:val="20"/>
+                <w:szCs w:val="20"/>
+              </w:rPr>
+            </w:pPr>
+            <w:r>
+              <w:rPr>
+                <w:rFonts w:ascii="Tahoma" w:hAnsi="Tahoma" w:cs="Tahoma"/>
+                <w:color w:val="000000" w:themeColor="text1"/>
+                <w:sz w:val="20"/>
+                <w:szCs w:val="20"/>
+              </w:rPr>
+              <w:t xml:space="preserve">Sistema </w:t>
+            </w:r>
+            <w:r>
+              <w:rPr>
+                <w:rFonts w:ascii="Tahoma" w:hAnsi="Tahoma" w:cs="Tahoma"/>
+                <w:color w:val="000000" w:themeColor="text1"/>
+                <w:sz w:val="20"/>
+                <w:szCs w:val="20"/>
+              </w:rPr>
+              <w:t>volta para a tela inicial do painel administrativo.</w:t>
+            </w:r>
+          </w:p>
+          <w:p>
+            <w:pPr>
+              <w:numPr>
+                <w:ilvl w:val="0"/>
+                <w:numId w:val="16"/>
+              </w:numPr>
+              <w:spacing w:after="0" w:line="240" w:lineRule="auto"/>
+              <w:jc w:val="both"/>
+              <w:rPr>
+                <w:rFonts w:ascii="Tahoma" w:hAnsi="Tahoma" w:cs="Tahoma"/>
+                <w:color w:val="000000" w:themeColor="text1"/>
+                <w:sz w:val="20"/>
+                <w:szCs w:val="20"/>
+              </w:rPr>
+            </w:pPr>
+            <w:r>
+              <w:rPr>
+                <w:rFonts w:ascii="Tahoma" w:hAnsi="Tahoma" w:cs="Tahoma"/>
+                <w:color w:val="000000" w:themeColor="text1"/>
+                <w:sz w:val="20"/>
+                <w:szCs w:val="20"/>
+              </w:rPr>
+              <w:t>Fim do caso de uso.</w:t>
+            </w:r>
+          </w:p>
+          <w:p>
+            <w:pPr>
+              <w:spacing w:after="0" w:line="240" w:lineRule="auto"/>
+              <w:jc w:val="both"/>
+              <w:rPr>
+                <w:rFonts w:ascii="Tahoma" w:hAnsi="Tahoma" w:cs="Tahoma"/>
+                <w:color w:val="000000" w:themeColor="text1"/>
+                <w:sz w:val="20"/>
+                <w:szCs w:val="20"/>
+              </w:rPr>
+            </w:pPr>
+          </w:p>
+          <w:p>
+            <w:pPr>
+              <w:spacing w:after="0"/>
+              <w:rPr>
+                <w:rFonts w:ascii="Tahoma" w:hAnsi="Tahoma" w:cs="Tahoma"/>
+                <w:b/>
+                <w:color w:val="000000" w:themeColor="text1"/>
+                <w:sz w:val="20"/>
+                <w:szCs w:val="20"/>
+                <w:u w:val="single"/>
+              </w:rPr>
+            </w:pPr>
+            <w:r>
+              <w:rPr>
+                <w:rFonts w:ascii="Tahoma" w:hAnsi="Tahoma" w:cs="Tahoma"/>
+                <w:b/>
+                <w:color w:val="000000" w:themeColor="text1"/>
+                <w:sz w:val="20"/>
+                <w:szCs w:val="20"/>
+                <w:u w:val="single"/>
+              </w:rPr>
+              <w:t>12.1</w:t>
+            </w:r>
+            <w:r>
+              <w:rPr>
+                <w:rFonts w:ascii="Tahoma" w:hAnsi="Tahoma" w:cs="Tahoma"/>
+                <w:b/>
+                <w:color w:val="000000" w:themeColor="text1"/>
+                <w:sz w:val="20"/>
+                <w:szCs w:val="20"/>
+                <w:u w:val="single"/>
+              </w:rPr>
+              <w:t xml:space="preserve">. </w:t>
+            </w:r>
+            <w:r>
+              <w:rPr>
+                <w:rFonts w:ascii="Tahoma" w:hAnsi="Tahoma" w:cs="Tahoma"/>
+                <w:b/>
+                <w:color w:val="000000" w:themeColor="text1"/>
+                <w:sz w:val="20"/>
+                <w:szCs w:val="20"/>
+                <w:u w:val="single"/>
+              </w:rPr>
+              <w:t>Ator clica sob o código da máquina</w:t>
+            </w:r>
+          </w:p>
+          <w:p>
+            <w:pPr>
+              <w:numPr>
+                <w:ilvl w:val="0"/>
+                <w:numId w:val="21"/>
+              </w:numPr>
+              <w:spacing w:after="0" w:line="240" w:lineRule="auto"/>
+              <w:jc w:val="both"/>
+              <w:rPr>
+                <w:rFonts w:ascii="Tahoma" w:hAnsi="Tahoma" w:cs="Tahoma"/>
+                <w:color w:val="000000" w:themeColor="text1"/>
+                <w:sz w:val="20"/>
+                <w:szCs w:val="20"/>
+              </w:rPr>
+            </w:pPr>
+            <w:r>
+              <w:rPr>
+                <w:rFonts w:ascii="Tahoma" w:hAnsi="Tahoma" w:cs="Tahoma"/>
+                <w:color w:val="000000" w:themeColor="text1"/>
+                <w:sz w:val="20"/>
+                <w:szCs w:val="20"/>
+              </w:rPr>
+              <w:t xml:space="preserve">Sistema executa o </w:t>
+            </w:r>
+            <w:r>
+              <w:rPr>
+                <w:rFonts w:ascii="Tahoma" w:hAnsi="Tahoma" w:cs="Tahoma"/>
+                <w:color w:val="000000" w:themeColor="text1"/>
+                <w:sz w:val="20"/>
+                <w:szCs w:val="20"/>
+              </w:rPr>
+              <w:t>UC-35: Editar máquina</w:t>
+            </w:r>
+            <w:r>
+              <w:rPr>
+                <w:rFonts w:ascii="Tahoma" w:hAnsi="Tahoma" w:cs="Tahoma"/>
+                <w:color w:val="000000" w:themeColor="text1"/>
+                <w:sz w:val="20"/>
+                <w:szCs w:val="20"/>
+              </w:rPr>
+              <w:t>.</w:t>
+            </w:r>
+          </w:p>
+          <w:p>
+            <w:pPr>
+              <w:numPr>
+                <w:ilvl w:val="0"/>
+                <w:numId w:val="21"/>
+              </w:numPr>
+              <w:spacing w:after="0" w:line="240" w:lineRule="auto"/>
+              <w:jc w:val="both"/>
+              <w:rPr>
+                <w:rFonts w:ascii="Tahoma" w:hAnsi="Tahoma" w:cs="Tahoma"/>
+                <w:color w:val="000000" w:themeColor="text1"/>
+                <w:sz w:val="20"/>
+                <w:szCs w:val="20"/>
+              </w:rPr>
+            </w:pPr>
+            <w:r>
+              <w:rPr>
+                <w:rFonts w:ascii="Tahoma" w:hAnsi="Tahoma" w:cs="Tahoma"/>
+                <w:color w:val="000000" w:themeColor="text1"/>
+                <w:sz w:val="20"/>
+                <w:szCs w:val="20"/>
+              </w:rPr>
+              <w:t>Fim do caso de uso.</w:t>
+            </w:r>
+          </w:p>
+          <w:p>
+            <w:pPr>
+              <w:spacing w:after="0" w:line="240" w:lineRule="auto"/>
+              <w:jc w:val="both"/>
+              <w:rPr>
+                <w:rFonts w:ascii="Tahoma" w:hAnsi="Tahoma" w:cs="Tahoma"/>
+                <w:color w:val="000000" w:themeColor="text1"/>
+                <w:sz w:val="20"/>
+                <w:szCs w:val="20"/>
+              </w:rPr>
+            </w:pPr>
+          </w:p>
+          <w:p>
+            <w:pPr>
+              <w:spacing w:after="0"/>
+              <w:rPr>
+                <w:rFonts w:ascii="Tahoma" w:hAnsi="Tahoma" w:cs="Tahoma"/>
+                <w:b/>
+                <w:color w:val="000000" w:themeColor="text1"/>
+                <w:sz w:val="20"/>
+                <w:szCs w:val="20"/>
+                <w:u w:val="single"/>
+              </w:rPr>
+            </w:pPr>
+            <w:r>
+              <w:rPr>
+                <w:rFonts w:ascii="Tahoma" w:hAnsi="Tahoma" w:cs="Tahoma"/>
+                <w:b/>
+                <w:color w:val="000000" w:themeColor="text1"/>
+                <w:sz w:val="20"/>
+                <w:szCs w:val="20"/>
+                <w:u w:val="single"/>
+              </w:rPr>
+              <w:t>14</w:t>
+            </w:r>
+            <w:r>
+              <w:rPr>
+                <w:rFonts w:ascii="Tahoma" w:hAnsi="Tahoma" w:cs="Tahoma"/>
+                <w:b/>
+                <w:color w:val="000000" w:themeColor="text1"/>
+                <w:sz w:val="20"/>
+                <w:szCs w:val="20"/>
+                <w:u w:val="single"/>
+              </w:rPr>
+              <w:t xml:space="preserve">.1. </w:t>
+            </w:r>
+            <w:r>
+              <w:rPr>
+                <w:rFonts w:ascii="Tahoma" w:hAnsi="Tahoma" w:cs="Tahoma"/>
+                <w:b/>
+                <w:color w:val="000000" w:themeColor="text1"/>
+                <w:sz w:val="20"/>
+                <w:szCs w:val="20"/>
+                <w:u w:val="single"/>
+              </w:rPr>
+              <w:t xml:space="preserve">Campos obrigatórios </w:t>
+            </w:r>
+            <w:r>
+              <w:rPr>
+                <w:rFonts w:ascii="Tahoma" w:hAnsi="Tahoma" w:cs="Tahoma"/>
+                <w:b/>
+                <w:color w:val="000000" w:themeColor="text1"/>
+                <w:sz w:val="20"/>
+                <w:szCs w:val="20"/>
+                <w:u w:val="single"/>
+              </w:rPr>
+              <w:t>não informados</w:t>
+            </w:r>
+            <w:r>
+              <w:rPr>
+                <w:rFonts w:ascii="Tahoma" w:hAnsi="Tahoma" w:cs="Tahoma"/>
+                <w:b/>
+                <w:color w:val="000000" w:themeColor="text1"/>
+                <w:sz w:val="20"/>
+                <w:szCs w:val="20"/>
+                <w:u w:val="single"/>
+              </w:rPr>
+              <w:t xml:space="preserve"> (em branco)</w:t>
             </w:r>
           </w:p>
           <w:p>
@@ -966,16 +1497,88 @@
                 <w:sz w:val="20"/>
                 <w:szCs w:val="20"/>
               </w:rPr>
-              <w:t xml:space="preserve">Sistema exibe mensagem informando </w:t>
-            </w:r>
-            <w:r>
-              <w:rPr>
-                <w:rFonts w:ascii="Tahoma" w:hAnsi="Tahoma" w:cs="Tahoma"/>
-                <w:color w:val="000000" w:themeColor="text1"/>
-                <w:sz w:val="20"/>
-                <w:szCs w:val="20"/>
-              </w:rPr>
-              <w:t>quais campos estão inválidos.</w:t>
+              <w:t xml:space="preserve">Sistema exibe mensagem </w:t>
+            </w:r>
+            <w:r>
+              <w:rPr>
+                <w:rFonts w:ascii="Tahoma" w:hAnsi="Tahoma" w:cs="Tahoma"/>
+                <w:color w:val="000000" w:themeColor="text1"/>
+                <w:sz w:val="20"/>
+                <w:szCs w:val="20"/>
+              </w:rPr>
+              <w:t xml:space="preserve">de erro </w:t>
+            </w:r>
+            <w:r>
+              <w:rPr>
+                <w:rFonts w:ascii="Tahoma" w:hAnsi="Tahoma" w:cs="Tahoma"/>
+                <w:color w:val="000000" w:themeColor="text1"/>
+                <w:sz w:val="20"/>
+                <w:szCs w:val="20"/>
+              </w:rPr>
+              <w:t xml:space="preserve">informando </w:t>
+            </w:r>
+            <w:r>
+              <w:rPr>
+                <w:rFonts w:ascii="Tahoma" w:hAnsi="Tahoma" w:cs="Tahoma"/>
+                <w:color w:val="000000" w:themeColor="text1"/>
+                <w:sz w:val="20"/>
+                <w:szCs w:val="20"/>
+              </w:rPr>
+              <w:t>os campos</w:t>
+            </w:r>
+            <w:r>
+              <w:rPr>
+                <w:rFonts w:ascii="Tahoma" w:hAnsi="Tahoma" w:cs="Tahoma"/>
+                <w:color w:val="000000" w:themeColor="text1"/>
+                <w:sz w:val="20"/>
+                <w:szCs w:val="20"/>
+              </w:rPr>
+              <w:t xml:space="preserve"> obrigatório</w:t>
+            </w:r>
+            <w:r>
+              <w:rPr>
+                <w:rFonts w:ascii="Tahoma" w:hAnsi="Tahoma" w:cs="Tahoma"/>
+                <w:color w:val="000000" w:themeColor="text1"/>
+                <w:sz w:val="20"/>
+                <w:szCs w:val="20"/>
+              </w:rPr>
+              <w:t>s</w:t>
+            </w:r>
+            <w:r>
+              <w:rPr>
+                <w:rFonts w:ascii="Tahoma" w:hAnsi="Tahoma" w:cs="Tahoma"/>
+                <w:color w:val="000000" w:themeColor="text1"/>
+                <w:sz w:val="20"/>
+                <w:szCs w:val="20"/>
+              </w:rPr>
+              <w:t xml:space="preserve"> que não </w:t>
+            </w:r>
+            <w:r>
+              <w:rPr>
+                <w:rFonts w:ascii="Tahoma" w:hAnsi="Tahoma" w:cs="Tahoma"/>
+                <w:color w:val="000000" w:themeColor="text1"/>
+                <w:sz w:val="20"/>
+                <w:szCs w:val="20"/>
+              </w:rPr>
+              <w:t>foram</w:t>
+            </w:r>
+            <w:r>
+              <w:rPr>
+                <w:rFonts w:ascii="Tahoma" w:hAnsi="Tahoma" w:cs="Tahoma"/>
+                <w:color w:val="000000" w:themeColor="text1"/>
+                <w:sz w:val="20"/>
+                <w:szCs w:val="20"/>
+              </w:rPr>
+              <w:t xml:space="preserve"> preenchido</w:t>
+            </w:r>
+            <w:r>
+              <w:rPr>
+                <w:rFonts w:ascii="Tahoma" w:hAnsi="Tahoma" w:cs="Tahoma"/>
+                <w:color w:val="000000" w:themeColor="text1"/>
+                <w:sz w:val="20"/>
+                <w:szCs w:val="20"/>
+              </w:rPr>
+              <w:t>s.</w:t>
             </w:r>
           </w:p>
           <w:p>
@@ -1001,25 +1604,243 @@
                 <w:sz w:val="20"/>
                 <w:szCs w:val="20"/>
               </w:rPr>
-              <w:t xml:space="preserve">Sistema volta para o passo </w:t>
-            </w:r>
-            <w:r>
-              <w:rPr>
-                <w:rFonts w:ascii="Tahoma" w:hAnsi="Tahoma" w:cs="Tahoma"/>
-                <w:color w:val="000000" w:themeColor="text1"/>
-                <w:sz w:val="20"/>
-                <w:szCs w:val="20"/>
-              </w:rPr>
-              <w:t>5</w:t>
-            </w:r>
-            <w:r>
-              <w:rPr>
-                <w:rFonts w:ascii="Tahoma" w:hAnsi="Tahoma" w:cs="Tahoma"/>
-                <w:color w:val="000000" w:themeColor="text1"/>
-                <w:sz w:val="20"/>
-                <w:szCs w:val="20"/>
-              </w:rPr>
-              <w:t>.</w:t>
+              <w:t>Sistema volta para o passo 3 do cenário principal.</w:t>
+            </w:r>
+          </w:p>
+          <w:p>
+            <w:pPr>
+              <w:spacing w:after="0" w:line="240" w:lineRule="auto"/>
+              <w:jc w:val="both"/>
+              <w:rPr>
+                <w:rFonts w:ascii="Tahoma" w:hAnsi="Tahoma" w:cs="Tahoma"/>
+                <w:color w:val="000000" w:themeColor="text1"/>
+                <w:sz w:val="20"/>
+                <w:szCs w:val="20"/>
+              </w:rPr>
+            </w:pPr>
+          </w:p>
+          <w:p>
+            <w:pPr>
+              <w:spacing w:after="0"/>
+              <w:rPr>
+                <w:rFonts w:ascii="Tahoma" w:hAnsi="Tahoma" w:cs="Tahoma"/>
+                <w:b/>
+                <w:color w:val="000000" w:themeColor="text1"/>
+                <w:sz w:val="20"/>
+                <w:szCs w:val="20"/>
+                <w:u w:val="single"/>
+              </w:rPr>
+            </w:pPr>
+            <w:r>
+              <w:rPr>
+                <w:rFonts w:ascii="Tahoma" w:hAnsi="Tahoma" w:cs="Tahoma"/>
+                <w:b/>
+                <w:color w:val="000000" w:themeColor="text1"/>
+                <w:sz w:val="20"/>
+                <w:szCs w:val="20"/>
+                <w:u w:val="single"/>
+              </w:rPr>
+              <w:t>14.2</w:t>
+            </w:r>
+            <w:r>
+              <w:rPr>
+                <w:rFonts w:ascii="Tahoma" w:hAnsi="Tahoma" w:cs="Tahoma"/>
+                <w:b/>
+                <w:color w:val="000000" w:themeColor="text1"/>
+                <w:sz w:val="20"/>
+                <w:szCs w:val="20"/>
+                <w:u w:val="single"/>
+              </w:rPr>
+              <w:t>. Dados informados são inválidos</w:t>
+            </w:r>
+          </w:p>
+          <w:p>
+            <w:pPr>
+              <w:numPr>
+                <w:ilvl w:val="0"/>
+                <w:numId w:val="16"/>
+              </w:numPr>
+              <w:spacing w:after="0" w:line="240" w:lineRule="auto"/>
+              <w:jc w:val="both"/>
+              <w:rPr>
+                <w:rFonts w:ascii="Tahoma" w:hAnsi="Tahoma" w:cs="Tahoma"/>
+                <w:color w:val="000000" w:themeColor="text1"/>
+                <w:sz w:val="20"/>
+                <w:szCs w:val="20"/>
+              </w:rPr>
+            </w:pPr>
+            <w:r>
+              <w:rPr>
+                <w:rFonts w:ascii="Tahoma" w:hAnsi="Tahoma" w:cs="Tahoma"/>
+                <w:color w:val="000000" w:themeColor="text1"/>
+                <w:sz w:val="20"/>
+                <w:szCs w:val="20"/>
+              </w:rPr>
+              <w:t xml:space="preserve">Sistema exibe mensagem informando </w:t>
+            </w:r>
+            <w:r>
+              <w:rPr>
+                <w:rFonts w:ascii="Tahoma" w:hAnsi="Tahoma" w:cs="Tahoma"/>
+                <w:color w:val="000000" w:themeColor="text1"/>
+                <w:sz w:val="20"/>
+                <w:szCs w:val="20"/>
+              </w:rPr>
+              <w:t>os campos que são inválidos</w:t>
+            </w:r>
+          </w:p>
+          <w:p>
+            <w:pPr>
+              <w:numPr>
+                <w:ilvl w:val="0"/>
+                <w:numId w:val="16"/>
+              </w:numPr>
+              <w:spacing w:after="0" w:line="240" w:lineRule="auto"/>
+              <w:jc w:val="both"/>
+              <w:rPr>
+                <w:rFonts w:ascii="Tahoma" w:hAnsi="Tahoma" w:cs="Tahoma"/>
+                <w:color w:val="000000" w:themeColor="text1"/>
+                <w:sz w:val="20"/>
+                <w:szCs w:val="20"/>
+              </w:rPr>
+            </w:pPr>
+            <w:r>
+              <w:rPr>
+                <w:rFonts w:ascii="Tahoma" w:hAnsi="Tahoma" w:cs="Tahoma"/>
+                <w:color w:val="000000" w:themeColor="text1"/>
+                <w:sz w:val="20"/>
+                <w:szCs w:val="20"/>
+              </w:rPr>
+              <w:t>Sistema volta para o passo 3 do cenário principal.</w:t>
+            </w:r>
+          </w:p>
+          <w:p>
+            <w:pPr>
+              <w:spacing w:after="0" w:line="240" w:lineRule="auto"/>
+              <w:jc w:val="both"/>
+              <w:rPr>
+                <w:rFonts w:ascii="Tahoma" w:hAnsi="Tahoma" w:cs="Tahoma"/>
+                <w:color w:val="000000" w:themeColor="text1"/>
+                <w:sz w:val="20"/>
+                <w:szCs w:val="20"/>
+              </w:rPr>
+            </w:pPr>
+          </w:p>
+          <w:p>
+            <w:pPr>
+              <w:spacing w:after="0" w:line="240" w:lineRule="auto"/>
+              <w:jc w:val="both"/>
+              <w:rPr>
+                <w:rFonts w:ascii="Tahoma" w:hAnsi="Tahoma" w:cs="Tahoma"/>
+                <w:color w:val="000000" w:themeColor="text1"/>
+                <w:sz w:val="20"/>
+                <w:szCs w:val="20"/>
+              </w:rPr>
+            </w:pPr>
+          </w:p>
+          <w:p>
+            <w:pPr>
+              <w:spacing w:after="0"/>
+              <w:rPr>
+                <w:rFonts w:ascii="Tahoma" w:hAnsi="Tahoma" w:cs="Tahoma"/>
+                <w:b/>
+                <w:color w:val="000000" w:themeColor="text1"/>
+                <w:sz w:val="20"/>
+                <w:szCs w:val="20"/>
+                <w:u w:val="single"/>
+              </w:rPr>
+            </w:pPr>
+            <w:r>
+              <w:rPr>
+                <w:rFonts w:ascii="Tahoma" w:hAnsi="Tahoma" w:cs="Tahoma"/>
+                <w:b/>
+                <w:color w:val="000000" w:themeColor="text1"/>
+                <w:sz w:val="20"/>
+                <w:szCs w:val="20"/>
+                <w:u w:val="single"/>
+              </w:rPr>
+              <w:t>15</w:t>
+            </w:r>
+            <w:r>
+              <w:rPr>
+                <w:rFonts w:ascii="Tahoma" w:hAnsi="Tahoma" w:cs="Tahoma"/>
+                <w:b/>
+                <w:color w:val="000000" w:themeColor="text1"/>
+                <w:sz w:val="20"/>
+                <w:szCs w:val="20"/>
+                <w:u w:val="single"/>
+              </w:rPr>
+              <w:t xml:space="preserve">.1. </w:t>
+            </w:r>
+            <w:r>
+              <w:rPr>
+                <w:rFonts w:ascii="Tahoma" w:hAnsi="Tahoma" w:cs="Tahoma"/>
+                <w:b/>
+                <w:color w:val="000000" w:themeColor="text1"/>
+                <w:sz w:val="20"/>
+                <w:szCs w:val="20"/>
+                <w:u w:val="single"/>
+              </w:rPr>
+              <w:t>Erro no processamento</w:t>
+            </w:r>
+          </w:p>
+          <w:p>
+            <w:pPr>
+              <w:numPr>
+                <w:ilvl w:val="0"/>
+                <w:numId w:val="20"/>
+              </w:numPr>
+              <w:spacing w:after="0" w:line="240" w:lineRule="auto"/>
+              <w:jc w:val="both"/>
+              <w:rPr>
+                <w:rFonts w:ascii="Tahoma" w:hAnsi="Tahoma" w:cs="Tahoma"/>
+                <w:color w:val="000000" w:themeColor="text1"/>
+                <w:sz w:val="20"/>
+                <w:szCs w:val="20"/>
+              </w:rPr>
+            </w:pPr>
+            <w:r>
+              <w:rPr>
+                <w:rFonts w:ascii="Tahoma" w:hAnsi="Tahoma" w:cs="Tahoma"/>
+                <w:color w:val="000000" w:themeColor="text1"/>
+                <w:sz w:val="20"/>
+                <w:szCs w:val="20"/>
+              </w:rPr>
+              <w:lastRenderedPageBreak/>
+              <w:t xml:space="preserve">Sistema </w:t>
+            </w:r>
+            <w:r>
+              <w:rPr>
+                <w:rFonts w:ascii="Tahoma" w:hAnsi="Tahoma" w:cs="Tahoma"/>
+                <w:color w:val="000000" w:themeColor="text1"/>
+                <w:sz w:val="20"/>
+                <w:szCs w:val="20"/>
+              </w:rPr>
+              <w:t>exibe uma mensagem de erro com os detalhes do erro</w:t>
+            </w:r>
+          </w:p>
+          <w:p>
+            <w:pPr>
+              <w:numPr>
+                <w:ilvl w:val="0"/>
+                <w:numId w:val="20"/>
+              </w:numPr>
+              <w:spacing w:after="0" w:line="240" w:lineRule="auto"/>
+              <w:jc w:val="both"/>
+              <w:rPr>
+                <w:rFonts w:ascii="Tahoma" w:hAnsi="Tahoma" w:cs="Tahoma"/>
+                <w:color w:val="000000" w:themeColor="text1"/>
+                <w:sz w:val="20"/>
+                <w:szCs w:val="20"/>
+              </w:rPr>
+            </w:pPr>
+            <w:r>
+              <w:rPr>
+                <w:rFonts w:ascii="Tahoma" w:hAnsi="Tahoma" w:cs="Tahoma"/>
+                <w:color w:val="000000" w:themeColor="text1"/>
+                <w:sz w:val="20"/>
+                <w:szCs w:val="20"/>
+              </w:rPr>
+              <w:t>Sistema volta para o passo 3 do cenário principal.</w:t>
             </w:r>
           </w:p>
           <w:p>
@@ -1063,6 +1884,7 @@
                 <w:b/>
                 <w:bCs/>
               </w:rPr>
+              <w:lastRenderedPageBreak/>
               <w:t>6 – PÓS-CONDIÇÃ</w:t>
             </w:r>
             <w:r>
@@ -1249,11 +2071,17 @@
           <w:p>
             <w:pPr>
               <w:pStyle w:val="Cabealho"/>
-              <w:rPr>
-                <w:rFonts w:ascii="Arial" w:hAnsi="Arial" w:cs="Arial"/>
-                <w:b/>
-                <w:bCs/>
-                <w:color w:val="808080" w:themeColor="background1" w:themeShade="80"/>
+              <w:tabs>
+                <w:tab w:val="clear" w:pos="4252"/>
+                <w:tab w:val="clear" w:pos="8504"/>
+                <w:tab w:val="left" w:pos="395"/>
+              </w:tabs>
+              <w:jc w:val="both"/>
+              <w:rPr>
+                <w:rFonts w:ascii="Tahoma" w:hAnsi="Tahoma" w:cs="Tahoma"/>
+                <w:color w:val="000000" w:themeColor="text1"/>
+                <w:sz w:val="20"/>
+                <w:szCs w:val="20"/>
               </w:rPr>
             </w:pPr>
           </w:p>
@@ -1267,16 +2095,30 @@
               </w:tabs>
               <w:jc w:val="both"/>
               <w:rPr>
-                <w:rFonts w:ascii="Arial" w:hAnsi="Arial" w:cs="Arial"/>
-                <w:bCs/>
-              </w:rPr>
-            </w:pPr>
-            <w:r>
-              <w:rPr>
-                <w:rFonts w:ascii="Arial" w:hAnsi="Arial" w:cs="Arial"/>
-                <w:bCs/>
-              </w:rPr>
-              <w:t>Não se aplica.</w:t>
+                <w:rFonts w:ascii="Tahoma" w:hAnsi="Tahoma" w:cs="Tahoma"/>
+                <w:color w:val="000000" w:themeColor="text1"/>
+                <w:sz w:val="20"/>
+                <w:szCs w:val="20"/>
+              </w:rPr>
+            </w:pPr>
+            <w:r>
+              <w:rPr>
+                <w:rFonts w:ascii="Tahoma" w:hAnsi="Tahoma" w:cs="Tahoma"/>
+                <w:b/>
+                <w:color w:val="000000" w:themeColor="text1"/>
+                <w:sz w:val="20"/>
+                <w:szCs w:val="20"/>
+              </w:rPr>
+              <w:t>Regra de consulta de máquinas:</w:t>
+            </w:r>
+            <w:r>
+              <w:rPr>
+                <w:rFonts w:ascii="Tahoma" w:hAnsi="Tahoma" w:cs="Tahoma"/>
+                <w:color w:val="000000" w:themeColor="text1"/>
+                <w:sz w:val="20"/>
+                <w:szCs w:val="20"/>
+              </w:rPr>
+              <w:t xml:space="preserve"> Máquinas desativadas não devem ser exibidas como opção de seleção, pois uma vez inativada, o histórico da mesma não pode ser alterado, isso inclui realizar novos lançamentos financeiros para a mesma.</w:t>
             </w:r>
           </w:p>
           <w:p>
@@ -1492,34 +2334,6 @@
                 <w:color w:val="808080" w:themeColor="background1" w:themeShade="80"/>
               </w:rPr>
             </w:pPr>
-          </w:p>
-          <w:p>
-            <w:pPr>
-              <w:pStyle w:val="Cabealho"/>
-              <w:tabs>
-                <w:tab w:val="clear" w:pos="4252"/>
-                <w:tab w:val="clear" w:pos="8504"/>
-                <w:tab w:val="left" w:pos="395"/>
-              </w:tabs>
-              <w:jc w:val="both"/>
-              <w:rPr>
-                <w:rFonts w:ascii="Arial" w:hAnsi="Arial" w:cs="Arial"/>
-                <w:b/>
-                <w:bCs/>
-                <w:color w:val="808080" w:themeColor="background1" w:themeShade="80"/>
-              </w:rPr>
-            </w:pPr>
-            <w:r>
-              <w:rPr>
-                <w:rFonts w:ascii="Arial" w:hAnsi="Arial" w:cs="Arial"/>
-                <w:b/>
-                <w:bCs/>
-                <w:noProof/>
-              </w:rPr>
-              <w:pict>
-                <v:line id="Conector reto 9" o:spid="_x0000_s1026" style="position:absolute;left:0;text-align:left;z-index:251659264;visibility:visible;mso-width-relative:margin;mso-height-relative:margin" from="1.05pt,-.15pt" to="450.3pt,-.15pt" o:gfxdata="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" strokecolor="black [3040]"/>
-              </w:pict>
-            </w:r>
             <w:r>
               <w:rPr>
                 <w:rFonts w:ascii="Arial" w:hAnsi="Arial" w:cs="Arial"/>
@@ -1530,9 +2344,9 @@
               </w:rPr>
               <w:drawing>
                 <wp:inline distT="0" distB="0" distL="0" distR="0">
-                  <wp:extent cx="5762625" cy="4056898"/>
-                  <wp:effectExtent l="0" t="0" r="0" b="1270"/>
-                  <wp:docPr id="7" name="Imagem 7"/>
+                  <wp:extent cx="5760085" cy="4526915"/>
+                  <wp:effectExtent l="19050" t="0" r="0" b="0"/>
+                  <wp:docPr id="1" name="Imagem 0" descr="UC-17 Protótipo 1.png"/>
                   <wp:cNvGraphicFramePr>
                     <a:graphicFrameLocks xmlns:a="http://schemas.openxmlformats.org/drawingml/2006/main" noChangeAspect="1"/>
                   </wp:cNvGraphicFramePr>
@@ -1544,13 +2358,7 @@
                           <pic:cNvPicPr/>
                         </pic:nvPicPr>
                         <pic:blipFill>
-                          <a:blip r:embed="rId7">
-                            <a:extLst>
-                              <a:ext uri="{28A0092B-C50C-407E-A947-70E740481C1C}">
-                                <a14:useLocalDpi xmlns:a14="http://schemas.microsoft.com/office/drawing/2010/main" xmlns:wps="http://schemas.microsoft.com/office/word/2010/wordprocessingShape" xmlns:wpi="http://schemas.microsoft.com/office/word/2010/wordprocessingInk" xmlns:wpg="http://schemas.microsoft.com/office/word/2010/wordprocessingGroup" xmlns:w14="http://schemas.microsoft.com/office/word/2010/wordml" xmlns:w="http://schemas.openxmlformats.org/wordprocessingml/2006/main" xmlns:w10="urn:schemas-microsoft-com:office:word" xmlns:wp14="http://schemas.microsoft.com/office/word/2010/wordprocessingDrawing" xmlns:v="urn:schemas-microsoft-com:vml" xmlns:o="urn:schemas-microsoft-com:office:office" xmlns:mc="http://schemas.openxmlformats.org/markup-compatibility/2006" xmlns:wpc="http://schemas.microsoft.com/office/word/2010/wordprocessingCanvas" xmlns="" val="0"/>
-                              </a:ext>
-                            </a:extLst>
-                          </a:blip>
+                          <a:blip r:embed="rId7"/>
                           <a:stretch>
                             <a:fillRect/>
                           </a:stretch>
@@ -1558,7 +2366,7 @@
                         <pic:spPr>
                           <a:xfrm>
                             <a:off x="0" y="0"/>
-                            <a:ext cx="5760085" cy="4055110"/>
+                            <a:ext cx="5760085" cy="4526915"/>
                           </a:xfrm>
                           <a:prstGeom prst="rect">
                             <a:avLst/>
@@ -1570,6 +2378,17 @@
                 </wp:inline>
               </w:drawing>
             </w:r>
+            <w:r>
+              <w:rPr>
+                <w:rFonts w:ascii="Arial" w:hAnsi="Arial" w:cs="Arial"/>
+                <w:b/>
+                <w:bCs/>
+                <w:noProof/>
+              </w:rPr>
+              <w:pict>
+                <v:line id="Conector reto 9" o:spid="_x0000_s1026" style="position:absolute;left:0;text-align:left;z-index:251659264;visibility:visible;mso-position-horizontal-relative:text;mso-position-vertical-relative:text;mso-width-relative:margin;mso-height-relative:margin" from="1.05pt,-.15pt" to="450.3pt,-.15pt" o:gfxdata="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" strokecolor="black [3040]"/>
+              </w:pict>
+            </w:r>
           </w:p>
           <w:p>
             <w:pPr>
@@ -1588,91 +2407,6 @@
               </w:rPr>
             </w:pPr>
           </w:p>
-          <w:p>
-            <w:pPr>
-              <w:pStyle w:val="Cabealho"/>
-              <w:tabs>
-                <w:tab w:val="clear" w:pos="4252"/>
-                <w:tab w:val="clear" w:pos="8504"/>
-                <w:tab w:val="left" w:pos="395"/>
-              </w:tabs>
-              <w:jc w:val="both"/>
-              <w:rPr>
-                <w:rFonts w:ascii="Arial" w:hAnsi="Arial" w:cs="Arial"/>
-                <w:b/>
-                <w:bCs/>
-                <w:color w:val="808080" w:themeColor="background1" w:themeShade="80"/>
-              </w:rPr>
-            </w:pPr>
-            <w:r>
-              <w:rPr>
-                <w:rFonts w:ascii="Arial" w:hAnsi="Arial" w:cs="Arial"/>
-                <w:b/>
-                <w:bCs/>
-                <w:noProof/>
-                <w:color w:val="808080" w:themeColor="background1" w:themeShade="80"/>
-              </w:rPr>
-              <w:lastRenderedPageBreak/>
-              <w:drawing>
-                <wp:inline distT="0" distB="0" distL="0" distR="0">
-                  <wp:extent cx="5760085" cy="4055110"/>
-                  <wp:effectExtent l="0" t="0" r="0" b="2540"/>
-                  <wp:docPr id="8" name="Imagem 8"/>
-                  <wp:cNvGraphicFramePr>
-                    <a:graphicFrameLocks xmlns:a="http://schemas.openxmlformats.org/drawingml/2006/main" noChangeAspect="1"/>
-                  </wp:cNvGraphicFramePr>
-                  <a:graphic xmlns:a="http://schemas.openxmlformats.org/drawingml/2006/main">
-                    <a:graphicData uri="http://schemas.openxmlformats.org/drawingml/2006/picture">
-                      <pic:pic xmlns:pic="http://schemas.openxmlformats.org/drawingml/2006/picture">
-                        <pic:nvPicPr>
-                          <pic:cNvPr id="0" name="UC-17 Protótipo 2.png"/>
-                          <pic:cNvPicPr/>
-                        </pic:nvPicPr>
-                        <pic:blipFill>
-                          <a:blip r:embed="rId8">
-                            <a:extLst>
-                              <a:ext uri="{28A0092B-C50C-407E-A947-70E740481C1C}">
-                                <a14:useLocalDpi xmlns:a14="http://schemas.microsoft.com/office/drawing/2010/main" xmlns:wps="http://schemas.microsoft.com/office/word/2010/wordprocessingShape" xmlns:wpi="http://schemas.microsoft.com/office/word/2010/wordprocessingInk" xmlns:wpg="http://schemas.microsoft.com/office/word/2010/wordprocessingGroup" xmlns:w14="http://schemas.microsoft.com/office/word/2010/wordml" xmlns:w="http://schemas.openxmlformats.org/wordprocessingml/2006/main" xmlns:w10="urn:schemas-microsoft-com:office:word" xmlns:wp14="http://schemas.microsoft.com/office/word/2010/wordprocessingDrawing" xmlns:v="urn:schemas-microsoft-com:vml" xmlns:o="urn:schemas-microsoft-com:office:office" xmlns:mc="http://schemas.openxmlformats.org/markup-compatibility/2006" xmlns:wpc="http://schemas.microsoft.com/office/word/2010/wordprocessingCanvas" xmlns="" val="0"/>
-                              </a:ext>
-                            </a:extLst>
-                          </a:blip>
-                          <a:stretch>
-                            <a:fillRect/>
-                          </a:stretch>
-                        </pic:blipFill>
-                        <pic:spPr>
-                          <a:xfrm>
-                            <a:off x="0" y="0"/>
-                            <a:ext cx="5760085" cy="4055110"/>
-                          </a:xfrm>
-                          <a:prstGeom prst="rect">
-                            <a:avLst/>
-                          </a:prstGeom>
-                        </pic:spPr>
-                      </pic:pic>
-                    </a:graphicData>
-                  </a:graphic>
-                </wp:inline>
-              </w:drawing>
-            </w:r>
-          </w:p>
-          <w:p>
-            <w:pPr>
-              <w:pStyle w:val="Cabealho"/>
-              <w:tabs>
-                <w:tab w:val="clear" w:pos="4252"/>
-                <w:tab w:val="clear" w:pos="8504"/>
-                <w:tab w:val="left" w:pos="395"/>
-              </w:tabs>
-              <w:jc w:val="both"/>
-              <w:rPr>
-                <w:rFonts w:ascii="Arial" w:hAnsi="Arial" w:cs="Arial"/>
-                <w:b/>
-                <w:bCs/>
-                <w:color w:val="808080" w:themeColor="background1" w:themeShade="80"/>
-              </w:rPr>
-            </w:pPr>
-          </w:p>
         </w:tc>
       </w:tr>
     </w:tbl>
@@ -1690,7 +2424,6 @@
           <w:sz w:val="20"/>
           <w:szCs w:val="20"/>
         </w:rPr>
-        <w:lastRenderedPageBreak/>
         <w:br w:type="page"/>
       </w:r>
     </w:p>
@@ -1843,9 +2576,9 @@
               </w:rPr>
               <w:drawing>
                 <wp:inline distT="0" distB="0" distL="0" distR="0">
-                  <wp:extent cx="5760085" cy="3764915"/>
-                  <wp:effectExtent l="0" t="0" r="0" b="6985"/>
-                  <wp:docPr id="10" name="Imagem 10"/>
+                  <wp:extent cx="5760085" cy="7028815"/>
+                  <wp:effectExtent l="19050" t="0" r="0" b="0"/>
+                  <wp:docPr id="2" name="Imagem 1" descr="UC-17 Diagrama.png"/>
                   <wp:cNvGraphicFramePr>
                     <a:graphicFrameLocks xmlns:a="http://schemas.openxmlformats.org/drawingml/2006/main" noChangeAspect="1"/>
                   </wp:cNvGraphicFramePr>
@@ -1857,13 +2590,7 @@
                           <pic:cNvPicPr/>
                         </pic:nvPicPr>
                         <pic:blipFill>
-                          <a:blip r:embed="rId9">
-                            <a:extLst>
-                              <a:ext uri="{28A0092B-C50C-407E-A947-70E740481C1C}">
-                                <a14:useLocalDpi xmlns:a14="http://schemas.microsoft.com/office/drawing/2010/main" xmlns:wps="http://schemas.microsoft.com/office/word/2010/wordprocessingShape" xmlns:wpi="http://schemas.microsoft.com/office/word/2010/wordprocessingInk" xmlns:wpg="http://schemas.microsoft.com/office/word/2010/wordprocessingGroup" xmlns:w14="http://schemas.microsoft.com/office/word/2010/wordml" xmlns:w="http://schemas.openxmlformats.org/wordprocessingml/2006/main" xmlns:w10="urn:schemas-microsoft-com:office:word" xmlns:wp14="http://schemas.microsoft.com/office/word/2010/wordprocessingDrawing" xmlns:v="urn:schemas-microsoft-com:vml" xmlns:o="urn:schemas-microsoft-com:office:office" xmlns:mc="http://schemas.openxmlformats.org/markup-compatibility/2006" xmlns:wpc="http://schemas.microsoft.com/office/word/2010/wordprocessingCanvas" xmlns="" val="0"/>
-                              </a:ext>
-                            </a:extLst>
-                          </a:blip>
+                          <a:blip r:embed="rId8"/>
                           <a:stretch>
                             <a:fillRect/>
                           </a:stretch>
@@ -1871,7 +2598,7 @@
                         <pic:spPr>
                           <a:xfrm>
                             <a:off x="0" y="0"/>
-                            <a:ext cx="5760085" cy="3764915"/>
+                            <a:ext cx="5760085" cy="7028815"/>
                           </a:xfrm>
                           <a:prstGeom prst="rect">
                             <a:avLst/>
@@ -1919,10 +2646,9 @@
     <w:p/>
     <w:p/>
     <w:p/>
-    <w:p/>
     <w:sectPr>
-      <w:headerReference w:type="default" r:id="rId10"/>
-      <w:footerReference w:type="default" r:id="rId11"/>
+      <w:headerReference w:type="default" r:id="rId9"/>
+      <w:footerReference w:type="default" r:id="rId10"/>
       <w:pgSz w:w="11906" w:h="16838"/>
       <w:pgMar w:top="1134" w:right="1134" w:bottom="1134" w:left="1701" w:header="709" w:footer="709" w:gutter="0"/>
       <w:cols w:space="708"/>
@@ -2949,6 +3675,122 @@
     </w:lvl>
   </w:abstractNum>
   <w:abstractNum w:abstractNumId="7">
+    <w:nsid w:val="29845ACD"/>
+    <w:multiLevelType w:val="hybridMultilevel"/>
+    <w:tmpl w:val="3918AEEC"/>
+    <w:lvl w:ilvl="0" w:tplc="A664E4B0">
+      <w:start w:val="1"/>
+      <w:numFmt w:val="decimal"/>
+      <w:lvlText w:val="%1."/>
+      <w:lvlJc w:val="left"/>
+      <w:pPr>
+        <w:tabs>
+          <w:tab w:val="num" w:pos="1068"/>
+        </w:tabs>
+        <w:ind w:left="1068" w:hanging="360"/>
+      </w:pPr>
+      <w:rPr>
+        <w:rFonts w:hint="default"/>
+      </w:rPr>
+    </w:lvl>
+    <w:lvl w:ilvl="1" w:tplc="04160019" w:tentative="1">
+      <w:start w:val="1"/>
+      <w:numFmt w:val="lowerLetter"/>
+      <w:lvlText w:val="%2."/>
+      <w:lvlJc w:val="left"/>
+      <w:pPr>
+        <w:tabs>
+          <w:tab w:val="num" w:pos="2148"/>
+        </w:tabs>
+        <w:ind w:left="2148" w:hanging="360"/>
+      </w:pPr>
+    </w:lvl>
+    <w:lvl w:ilvl="2" w:tplc="0416001B" w:tentative="1">
+      <w:start w:val="1"/>
+      <w:numFmt w:val="lowerRoman"/>
+      <w:lvlText w:val="%3."/>
+      <w:lvlJc w:val="right"/>
+      <w:pPr>
+        <w:tabs>
+          <w:tab w:val="num" w:pos="2868"/>
+        </w:tabs>
+        <w:ind w:left="2868" w:hanging="180"/>
+      </w:pPr>
+    </w:lvl>
+    <w:lvl w:ilvl="3" w:tplc="0416000F" w:tentative="1">
+      <w:start w:val="1"/>
+      <w:numFmt w:val="decimal"/>
+      <w:lvlText w:val="%4."/>
+      <w:lvlJc w:val="left"/>
+      <w:pPr>
+        <w:tabs>
+          <w:tab w:val="num" w:pos="3588"/>
+        </w:tabs>
+        <w:ind w:left="3588" w:hanging="360"/>
+      </w:pPr>
+    </w:lvl>
+    <w:lvl w:ilvl="4" w:tplc="04160019" w:tentative="1">
+      <w:start w:val="1"/>
+      <w:numFmt w:val="lowerLetter"/>
+      <w:lvlText w:val="%5."/>
+      <w:lvlJc w:val="left"/>
+      <w:pPr>
+        <w:tabs>
+          <w:tab w:val="num" w:pos="4308"/>
+        </w:tabs>
+        <w:ind w:left="4308" w:hanging="360"/>
+      </w:pPr>
+    </w:lvl>
+    <w:lvl w:ilvl="5" w:tplc="0416001B" w:tentative="1">
+      <w:start w:val="1"/>
+      <w:numFmt w:val="lowerRoman"/>
+      <w:lvlText w:val="%6."/>
+      <w:lvlJc w:val="right"/>
+      <w:pPr>
+        <w:tabs>
+          <w:tab w:val="num" w:pos="5028"/>
+        </w:tabs>
+        <w:ind w:left="5028" w:hanging="180"/>
+      </w:pPr>
+    </w:lvl>
+    <w:lvl w:ilvl="6" w:tplc="0416000F" w:tentative="1">
+      <w:start w:val="1"/>
+      <w:numFmt w:val="decimal"/>
+      <w:lvlText w:val="%7."/>
+      <w:lvlJc w:val="left"/>
+      <w:pPr>
+        <w:tabs>
+          <w:tab w:val="num" w:pos="5748"/>
+        </w:tabs>
+        <w:ind w:left="5748" w:hanging="360"/>
+      </w:pPr>
+    </w:lvl>
+    <w:lvl w:ilvl="7" w:tplc="04160019" w:tentative="1">
+      <w:start w:val="1"/>
+      <w:numFmt w:val="lowerLetter"/>
+      <w:lvlText w:val="%8."/>
+      <w:lvlJc w:val="left"/>
+      <w:pPr>
+        <w:tabs>
+          <w:tab w:val="num" w:pos="6468"/>
+        </w:tabs>
+        <w:ind w:left="6468" w:hanging="360"/>
+      </w:pPr>
+    </w:lvl>
+    <w:lvl w:ilvl="8" w:tplc="0416001B" w:tentative="1">
+      <w:start w:val="1"/>
+      <w:numFmt w:val="lowerRoman"/>
+      <w:lvlText w:val="%9."/>
+      <w:lvlJc w:val="right"/>
+      <w:pPr>
+        <w:tabs>
+          <w:tab w:val="num" w:pos="7188"/>
+        </w:tabs>
+        <w:ind w:left="7188" w:hanging="180"/>
+      </w:pPr>
+    </w:lvl>
+  </w:abstractNum>
+  <w:abstractNum w:abstractNumId="8">
     <w:nsid w:val="30403BD8"/>
     <w:multiLevelType w:val="hybridMultilevel"/>
     <w:tmpl w:val="2FE242CE"/>
@@ -3061,7 +3903,7 @@
       </w:pPr>
     </w:lvl>
   </w:abstractNum>
-  <w:abstractNum w:abstractNumId="8">
+  <w:abstractNum w:abstractNumId="9">
     <w:nsid w:val="30416D8A"/>
     <w:multiLevelType w:val="hybridMultilevel"/>
     <w:tmpl w:val="17BCCE04"/>
@@ -3174,7 +4016,7 @@
       </w:pPr>
     </w:lvl>
   </w:abstractNum>
-  <w:abstractNum w:abstractNumId="9">
+  <w:abstractNum w:abstractNumId="10">
     <w:nsid w:val="30FE4DD4"/>
     <w:multiLevelType w:val="multilevel"/>
     <w:tmpl w:val="87B25294"/>
@@ -3315,7 +4157,7 @@
       </w:rPr>
     </w:lvl>
   </w:abstractNum>
-  <w:abstractNum w:abstractNumId="10">
+  <w:abstractNum w:abstractNumId="11">
     <w:nsid w:val="325D5A96"/>
     <w:multiLevelType w:val="hybridMultilevel"/>
     <w:tmpl w:val="C16CD8A4"/>
@@ -3431,7 +4273,7 @@
       </w:pPr>
     </w:lvl>
   </w:abstractNum>
-  <w:abstractNum w:abstractNumId="11">
+  <w:abstractNum w:abstractNumId="12">
     <w:nsid w:val="34224413"/>
     <w:multiLevelType w:val="hybridMultilevel"/>
     <w:tmpl w:val="0A78113E"/>
@@ -3544,7 +4386,7 @@
       </w:pPr>
     </w:lvl>
   </w:abstractNum>
-  <w:abstractNum w:abstractNumId="12">
+  <w:abstractNum w:abstractNumId="13">
     <w:nsid w:val="593A6171"/>
     <w:multiLevelType w:val="hybridMultilevel"/>
     <w:tmpl w:val="0706E332"/>
@@ -3657,7 +4499,7 @@
       </w:rPr>
     </w:lvl>
   </w:abstractNum>
-  <w:abstractNum w:abstractNumId="13">
+  <w:abstractNum w:abstractNumId="14">
     <w:nsid w:val="5B10346E"/>
     <w:multiLevelType w:val="hybridMultilevel"/>
     <w:tmpl w:val="3918AEEC"/>
@@ -3773,7 +4615,7 @@
       </w:pPr>
     </w:lvl>
   </w:abstractNum>
-  <w:abstractNum w:abstractNumId="14">
+  <w:abstractNum w:abstractNumId="15">
     <w:nsid w:val="5ED72295"/>
     <w:multiLevelType w:val="hybridMultilevel"/>
     <w:tmpl w:val="5C28D4EA"/>
@@ -3886,7 +4728,7 @@
       </w:pPr>
     </w:lvl>
   </w:abstractNum>
-  <w:abstractNum w:abstractNumId="15">
+  <w:abstractNum w:abstractNumId="16">
     <w:nsid w:val="61442CD6"/>
     <w:multiLevelType w:val="hybridMultilevel"/>
     <w:tmpl w:val="988CBF16"/>
@@ -3999,7 +4841,7 @@
       </w:pPr>
     </w:lvl>
   </w:abstractNum>
-  <w:abstractNum w:abstractNumId="16">
+  <w:abstractNum w:abstractNumId="17">
     <w:nsid w:val="679B7D64"/>
     <w:multiLevelType w:val="hybridMultilevel"/>
     <w:tmpl w:val="C1E89636"/>
@@ -4112,7 +4954,123 @@
       </w:pPr>
     </w:lvl>
   </w:abstractNum>
-  <w:abstractNum w:abstractNumId="17">
+  <w:abstractNum w:abstractNumId="18">
+    <w:nsid w:val="69552F4A"/>
+    <w:multiLevelType w:val="hybridMultilevel"/>
+    <w:tmpl w:val="3918AEEC"/>
+    <w:lvl w:ilvl="0" w:tplc="A664E4B0">
+      <w:start w:val="1"/>
+      <w:numFmt w:val="decimal"/>
+      <w:lvlText w:val="%1."/>
+      <w:lvlJc w:val="left"/>
+      <w:pPr>
+        <w:tabs>
+          <w:tab w:val="num" w:pos="1068"/>
+        </w:tabs>
+        <w:ind w:left="1068" w:hanging="360"/>
+      </w:pPr>
+      <w:rPr>
+        <w:rFonts w:hint="default"/>
+      </w:rPr>
+    </w:lvl>
+    <w:lvl w:ilvl="1" w:tplc="04160019" w:tentative="1">
+      <w:start w:val="1"/>
+      <w:numFmt w:val="lowerLetter"/>
+      <w:lvlText w:val="%2."/>
+      <w:lvlJc w:val="left"/>
+      <w:pPr>
+        <w:tabs>
+          <w:tab w:val="num" w:pos="2148"/>
+        </w:tabs>
+        <w:ind w:left="2148" w:hanging="360"/>
+      </w:pPr>
+    </w:lvl>
+    <w:lvl w:ilvl="2" w:tplc="0416001B" w:tentative="1">
+      <w:start w:val="1"/>
+      <w:numFmt w:val="lowerRoman"/>
+      <w:lvlText w:val="%3."/>
+      <w:lvlJc w:val="right"/>
+      <w:pPr>
+        <w:tabs>
+          <w:tab w:val="num" w:pos="2868"/>
+        </w:tabs>
+        <w:ind w:left="2868" w:hanging="180"/>
+      </w:pPr>
+    </w:lvl>
+    <w:lvl w:ilvl="3" w:tplc="0416000F" w:tentative="1">
+      <w:start w:val="1"/>
+      <w:numFmt w:val="decimal"/>
+      <w:lvlText w:val="%4."/>
+      <w:lvlJc w:val="left"/>
+      <w:pPr>
+        <w:tabs>
+          <w:tab w:val="num" w:pos="3588"/>
+        </w:tabs>
+        <w:ind w:left="3588" w:hanging="360"/>
+      </w:pPr>
+    </w:lvl>
+    <w:lvl w:ilvl="4" w:tplc="04160019" w:tentative="1">
+      <w:start w:val="1"/>
+      <w:numFmt w:val="lowerLetter"/>
+      <w:lvlText w:val="%5."/>
+      <w:lvlJc w:val="left"/>
+      <w:pPr>
+        <w:tabs>
+          <w:tab w:val="num" w:pos="4308"/>
+        </w:tabs>
+        <w:ind w:left="4308" w:hanging="360"/>
+      </w:pPr>
+    </w:lvl>
+    <w:lvl w:ilvl="5" w:tplc="0416001B" w:tentative="1">
+      <w:start w:val="1"/>
+      <w:numFmt w:val="lowerRoman"/>
+      <w:lvlText w:val="%6."/>
+      <w:lvlJc w:val="right"/>
+      <w:pPr>
+        <w:tabs>
+          <w:tab w:val="num" w:pos="5028"/>
+        </w:tabs>
+        <w:ind w:left="5028" w:hanging="180"/>
+      </w:pPr>
+    </w:lvl>
+    <w:lvl w:ilvl="6" w:tplc="0416000F" w:tentative="1">
+      <w:start w:val="1"/>
+      <w:numFmt w:val="decimal"/>
+      <w:lvlText w:val="%7."/>
+      <w:lvlJc w:val="left"/>
+      <w:pPr>
+        <w:tabs>
+          <w:tab w:val="num" w:pos="5748"/>
+        </w:tabs>
+        <w:ind w:left="5748" w:hanging="360"/>
+      </w:pPr>
+    </w:lvl>
+    <w:lvl w:ilvl="7" w:tplc="04160019" w:tentative="1">
+      <w:start w:val="1"/>
+      <w:numFmt w:val="lowerLetter"/>
+      <w:lvlText w:val="%8."/>
+      <w:lvlJc w:val="left"/>
+      <w:pPr>
+        <w:tabs>
+          <w:tab w:val="num" w:pos="6468"/>
+        </w:tabs>
+        <w:ind w:left="6468" w:hanging="360"/>
+      </w:pPr>
+    </w:lvl>
+    <w:lvl w:ilvl="8" w:tplc="0416001B" w:tentative="1">
+      <w:start w:val="1"/>
+      <w:numFmt w:val="lowerRoman"/>
+      <w:lvlText w:val="%9."/>
+      <w:lvlJc w:val="right"/>
+      <w:pPr>
+        <w:tabs>
+          <w:tab w:val="num" w:pos="7188"/>
+        </w:tabs>
+        <w:ind w:left="7188" w:hanging="180"/>
+      </w:pPr>
+    </w:lvl>
+  </w:abstractNum>
+  <w:abstractNum w:abstractNumId="19">
     <w:nsid w:val="75BD2C86"/>
     <w:multiLevelType w:val="hybridMultilevel"/>
     <w:tmpl w:val="DBE6A54C"/>
@@ -4226,7 +5184,7 @@
     </w:lvl>
   </w:abstractNum>
   <w:num w:numId="1">
-    <w:abstractNumId w:val="9"/>
+    <w:abstractNumId w:val="10"/>
   </w:num>
   <w:num w:numId="2">
     <w:abstractNumId w:val="2"/>
@@ -4235,16 +5193,16 @@
     <w:abstractNumId w:val="3"/>
   </w:num>
   <w:num w:numId="4">
-    <w:abstractNumId w:val="14"/>
+    <w:abstractNumId w:val="15"/>
   </w:num>
   <w:num w:numId="5">
-    <w:abstractNumId w:val="15"/>
+    <w:abstractNumId w:val="16"/>
   </w:num>
   <w:num w:numId="6">
-    <w:abstractNumId w:val="11"/>
+    <w:abstractNumId w:val="12"/>
   </w:num>
   <w:num w:numId="7">
-    <w:abstractNumId w:val="16"/>
+    <w:abstractNumId w:val="17"/>
   </w:num>
   <w:num w:numId="8">
     <w:abstractNumId w:val="6"/>
@@ -4253,31 +5211,31 @@
     <w:abstractNumId w:val="0"/>
   </w:num>
   <w:num w:numId="10">
-    <w:abstractNumId w:val="7"/>
+    <w:abstractNumId w:val="8"/>
   </w:num>
   <w:num w:numId="11">
-    <w:abstractNumId w:val="8"/>
+    <w:abstractNumId w:val="9"/>
   </w:num>
   <w:num w:numId="12">
-    <w:abstractNumId w:val="17"/>
+    <w:abstractNumId w:val="19"/>
   </w:num>
   <w:num w:numId="13">
     <w:abstractNumId w:val="4"/>
   </w:num>
   <w:num w:numId="14">
-    <w:abstractNumId w:val="12"/>
+    <w:abstractNumId w:val="13"/>
   </w:num>
   <w:num w:numId="15">
     <w:abstractNumId w:val="1"/>
   </w:num>
   <w:num w:numId="16">
-    <w:abstractNumId w:val="13"/>
+    <w:abstractNumId w:val="14"/>
   </w:num>
   <w:num w:numId="17">
     <w:abstractNumId w:val="5"/>
   </w:num>
   <w:num w:numId="18">
-    <w:abstractNumId w:val="10"/>
+    <w:abstractNumId w:val="11"/>
   </w:num>
   <w:num w:numId="19">
     <w:abstractNumId w:val="2"/>
@@ -4308,6 +5266,12 @@
     <w:lvlOverride w:ilvl="8">
       <w:startOverride w:val="1"/>
     </w:lvlOverride>
+  </w:num>
+  <w:num w:numId="20">
+    <w:abstractNumId w:val="18"/>
+  </w:num>
+  <w:num w:numId="21">
+    <w:abstractNumId w:val="7"/>
   </w:num>
 </w:numbering>
 </file>
@@ -4521,6 +5485,7 @@
     <w:name w:val="Cabeçalho Char"/>
     <w:basedOn w:val="Fontepargpadro"/>
     <w:link w:val="Cabealho"/>
+    <w:uiPriority w:val="99"/>
     <w:rsid w:val="009E649F"/>
   </w:style>
   <w:style w:type="paragraph" w:styleId="Rodap">

</xml_diff>